<commit_message>
Added some old (but still valid) material from local disk and added json to the slides and as an optional lab in module 2. Also minor addition about a local service being available for Lab 8 description.
</commit_message>
<xml_diff>
--- a/Manuals/BTSHOL02 Working with Schemas.docx
+++ b/Manuals/BTSHOL02 Working with Schemas.docx
@@ -1,6 +1,6 @@
 
 <file path=word/document.xml><?xml version="1.0" encoding="utf-8"?>
-<w:document xmlns:wpc="http://schemas.microsoft.com/office/word/2010/wordprocessingCanvas" xmlns:mc="http://schemas.openxmlformats.org/markup-compatibility/2006" xmlns:o="urn:schemas-microsoft-com:office:office" xmlns:r="http://schemas.openxmlformats.org/officeDocument/2006/relationships" xmlns:m="http://schemas.openxmlformats.org/officeDocument/2006/math" xmlns:v="urn:schemas-microsoft-com:vml" xmlns:wp14="http://schemas.microsoft.com/office/word/2010/wordprocessingDrawing" xmlns:wp="http://schemas.openxmlformats.org/drawingml/2006/wordprocessingDrawing" xmlns:w10="urn:schemas-microsoft-com:office:word" xmlns:w="http://schemas.openxmlformats.org/wordprocessingml/2006/main" xmlns:w14="http://schemas.microsoft.com/office/word/2010/wordml" xmlns:w15="http://schemas.microsoft.com/office/word/2012/wordml" xmlns:wpg="http://schemas.microsoft.com/office/word/2010/wordprocessingGroup" xmlns:wpi="http://schemas.microsoft.com/office/word/2010/wordprocessingInk" xmlns:wne="http://schemas.microsoft.com/office/word/2006/wordml" xmlns:wps="http://schemas.microsoft.com/office/word/2010/wordprocessingShape" mc:Ignorable="w14 w15 wp14">
+<w:document xmlns:wpc="http://schemas.microsoft.com/office/word/2010/wordprocessingCanvas" xmlns:cx="http://schemas.microsoft.com/office/drawing/2014/chartex" xmlns:cx1="http://schemas.microsoft.com/office/drawing/2015/9/8/chartex" xmlns:cx2="http://schemas.microsoft.com/office/drawing/2015/10/21/chartex" xmlns:cx3="http://schemas.microsoft.com/office/drawing/2016/5/9/chartex" xmlns:cx4="http://schemas.microsoft.com/office/drawing/2016/5/10/chartex" xmlns:cx5="http://schemas.microsoft.com/office/drawing/2016/5/11/chartex" xmlns:cx6="http://schemas.microsoft.com/office/drawing/2016/5/12/chartex" xmlns:cx7="http://schemas.microsoft.com/office/drawing/2016/5/13/chartex" xmlns:cx8="http://schemas.microsoft.com/office/drawing/2016/5/14/chartex" xmlns:mc="http://schemas.openxmlformats.org/markup-compatibility/2006" xmlns:aink="http://schemas.microsoft.com/office/drawing/2016/ink" xmlns:am3d="http://schemas.microsoft.com/office/drawing/2017/model3d" xmlns:o="urn:schemas-microsoft-com:office:office" xmlns:r="http://schemas.openxmlformats.org/officeDocument/2006/relationships" xmlns:m="http://schemas.openxmlformats.org/officeDocument/2006/math" xmlns:v="urn:schemas-microsoft-com:vml" xmlns:wp14="http://schemas.microsoft.com/office/word/2010/wordprocessingDrawing" xmlns:wp="http://schemas.openxmlformats.org/drawingml/2006/wordprocessingDrawing" xmlns:w10="urn:schemas-microsoft-com:office:word" xmlns:w="http://schemas.openxmlformats.org/wordprocessingml/2006/main" xmlns:w14="http://schemas.microsoft.com/office/word/2010/wordml" xmlns:w15="http://schemas.microsoft.com/office/word/2012/wordml" xmlns:w16cid="http://schemas.microsoft.com/office/word/2016/wordml/cid" xmlns:w16se="http://schemas.microsoft.com/office/word/2015/wordml/symex" xmlns:wpg="http://schemas.microsoft.com/office/word/2010/wordprocessingGroup" xmlns:wpi="http://schemas.microsoft.com/office/word/2010/wordprocessingInk" xmlns:wne="http://schemas.microsoft.com/office/word/2006/wordml" xmlns:wps="http://schemas.microsoft.com/office/word/2010/wordprocessingShape" mc:Ignorable="w14 w15 w16se w16cid wp14">
   <w:body>
     <w:p>
       <w:pPr>
@@ -15,15 +15,13 @@
       <w:r>
         <w:t xml:space="preserve"> Working with Schemas</w:t>
       </w:r>
-      <w:bookmarkStart w:id="0" w:name="_GoBack"/>
-      <w:bookmarkEnd w:id="0"/>
     </w:p>
     <w:p>
       <w:pPr>
         <w:pStyle w:val="Rmh"/>
         <w:framePr w:wrap="around"/>
       </w:pPr>
-      <w:bookmarkStart w:id="1" w:name="Mod06_Lab1"/>
+      <w:bookmarkStart w:id="0" w:name="Mod06_Lab1"/>
       <w:r>
         <w:t>Objectives</w:t>
       </w:r>
@@ -1607,7 +1605,7 @@
           </w:p>
         </w:tc>
       </w:tr>
-      <w:bookmarkEnd w:id="1"/>
+      <w:bookmarkEnd w:id="0"/>
       <w:tr>
         <w:tc>
           <w:tcPr>
@@ -7091,12 +7089,614 @@
     </w:tbl>
     <w:p>
       <w:pPr>
-        <w:pStyle w:val="Tes"/>
+        <w:rPr>
+          <w:sz w:val="12"/>
+        </w:rPr>
       </w:pPr>
     </w:p>
+    <w:p>
+      <w:r>
+        <w:br w:type="page"/>
+      </w:r>
+    </w:p>
+    <w:p>
+      <w:pPr>
+        <w:pStyle w:val="Lab2h1"/>
+      </w:pPr>
+      <w:r>
+        <w:lastRenderedPageBreak/>
+        <w:t>Optional</w:t>
+      </w:r>
+      <w:r>
+        <w:br/>
+      </w:r>
+      <w:r>
+        <w:t>Working with JSON messages</w:t>
+      </w:r>
+    </w:p>
+    <w:p>
+      <w:pPr>
+        <w:pStyle w:val="Lab2norm"/>
+      </w:pPr>
+      <w:r>
+        <w:t xml:space="preserve">In this optional exercise, you will </w:t>
+      </w:r>
+      <w:r>
+        <w:t xml:space="preserve">take a quick look at </w:t>
+      </w:r>
+      <w:r>
+        <w:t xml:space="preserve">what schemas for </w:t>
+      </w:r>
+      <w:r>
+        <w:t xml:space="preserve">JSON files </w:t>
+      </w:r>
+      <w:r>
+        <w:t xml:space="preserve">look in </w:t>
+      </w:r>
+      <w:r>
+        <w:t>BizTalk.</w:t>
+      </w:r>
+      <w:r>
+        <w:t xml:space="preserve"> </w:t>
+      </w:r>
+    </w:p>
+    <w:tbl>
+      <w:tblPr>
+        <w:tblW w:w="9060" w:type="dxa"/>
+        <w:tblInd w:w="-1882" w:type="dxa"/>
+        <w:tblBorders>
+          <w:top w:val="single" w:sz="8" w:space="0" w:color="auto"/>
+          <w:left w:val="single" w:sz="8" w:space="0" w:color="auto"/>
+          <w:bottom w:val="single" w:sz="8" w:space="0" w:color="auto"/>
+          <w:right w:val="single" w:sz="8" w:space="0" w:color="auto"/>
+          <w:insideH w:val="single" w:sz="8" w:space="0" w:color="auto"/>
+          <w:insideV w:val="single" w:sz="8" w:space="0" w:color="auto"/>
+        </w:tblBorders>
+        <w:shd w:val="clear" w:color="auto" w:fill="FFFFFF"/>
+        <w:tblLayout w:type="fixed"/>
+        <w:tblCellMar>
+          <w:left w:w="0" w:type="dxa"/>
+          <w:right w:w="0" w:type="dxa"/>
+        </w:tblCellMar>
+        <w:tblLook w:val="0000" w:firstRow="0" w:lastRow="0" w:firstColumn="0" w:lastColumn="0" w:noHBand="0" w:noVBand="0"/>
+      </w:tblPr>
+      <w:tblGrid>
+        <w:gridCol w:w="2898"/>
+        <w:gridCol w:w="6162"/>
+      </w:tblGrid>
+      <w:tr>
+        <w:trPr>
+          <w:trHeight w:val="572"/>
+        </w:trPr>
+        <w:tc>
+          <w:tcPr>
+            <w:tcW w:w="2898" w:type="dxa"/>
+            <w:shd w:val="clear" w:color="auto" w:fill="D9D9D9"/>
+          </w:tcPr>
+          <w:p>
+            <w:pPr>
+              <w:pStyle w:val="Lab2thf"/>
+            </w:pPr>
+            <w:r>
+              <w:t>Tasks</w:t>
+            </w:r>
+          </w:p>
+        </w:tc>
+        <w:tc>
+          <w:tcPr>
+            <w:tcW w:w="6162" w:type="dxa"/>
+            <w:shd w:val="clear" w:color="auto" w:fill="D9D9D9"/>
+          </w:tcPr>
+          <w:p>
+            <w:pPr>
+              <w:pStyle w:val="Lab2th"/>
+            </w:pPr>
+            <w:r>
+              <w:t>Detailed steps</w:t>
+            </w:r>
+          </w:p>
+        </w:tc>
+      </w:tr>
+      <w:tr>
+        <w:tc>
+          <w:tcPr>
+            <w:tcW w:w="2898" w:type="dxa"/>
+            <w:shd w:val="clear" w:color="auto" w:fill="FFFFFF"/>
+          </w:tcPr>
+          <w:p>
+            <w:pPr>
+              <w:pStyle w:val="Lab2Tpn"/>
+              <w:numPr>
+                <w:ilvl w:val="0"/>
+                <w:numId w:val="35"/>
+              </w:numPr>
+            </w:pPr>
+            <w:r>
+              <w:t>Create the customer contact schema.</w:t>
+            </w:r>
+            <w:r>
+              <w:br/>
+            </w:r>
+            <w:r>
+              <w:br/>
+            </w:r>
+            <w:r>
+              <w:br/>
+              <w:t>This creates the XSD schema that describes the XML structure that flat files will be converted to.</w:t>
+            </w:r>
+            <w:r>
+              <w:br/>
+            </w:r>
+          </w:p>
+          <w:p>
+            <w:pPr>
+              <w:pStyle w:val="Lab2Tpn"/>
+              <w:tabs>
+                <w:tab w:val="clear" w:pos="533"/>
+              </w:tabs>
+              <w:ind w:left="540" w:firstLine="0"/>
+            </w:pPr>
+            <w:r>
+              <w:t xml:space="preserve">The schema will </w:t>
+            </w:r>
+            <w:r>
+              <w:t>not contain any metadata that describes the JSON format</w:t>
+            </w:r>
+            <w:r>
+              <w:t>.</w:t>
+            </w:r>
+            <w:r>
+              <w:t xml:space="preserve"> Instead, the resulting schema looks like a regular XML Schema.</w:t>
+            </w:r>
+          </w:p>
+          <w:p>
+            <w:pPr>
+              <w:pStyle w:val="Lab2Tpn"/>
+              <w:ind w:left="540" w:hanging="324"/>
+            </w:pPr>
+          </w:p>
+        </w:tc>
+        <w:tc>
+          <w:tcPr>
+            <w:tcW w:w="6162" w:type="dxa"/>
+            <w:shd w:val="clear" w:color="auto" w:fill="FFFFFF"/>
+          </w:tcPr>
+          <w:p>
+            <w:pPr>
+              <w:pStyle w:val="Lab2Tpl"/>
+              <w:numPr>
+                <w:ilvl w:val="0"/>
+                <w:numId w:val="36"/>
+              </w:numPr>
+              <w:spacing w:line="240" w:lineRule="auto"/>
+            </w:pPr>
+            <w:r>
+              <w:t xml:space="preserve">In Solution Explorer, right-click the </w:t>
+            </w:r>
+            <w:r>
+              <w:rPr>
+                <w:rStyle w:val="Bold"/>
+              </w:rPr>
+              <w:t>NWMessaging</w:t>
+            </w:r>
+            <w:r>
+              <w:t xml:space="preserve"> project, point to </w:t>
+            </w:r>
+            <w:r>
+              <w:rPr>
+                <w:rStyle w:val="Bold"/>
+              </w:rPr>
+              <w:t>Add</w:t>
+            </w:r>
+            <w:r>
+              <w:t xml:space="preserve">, and then click </w:t>
+            </w:r>
+            <w:r>
+              <w:rPr>
+                <w:rStyle w:val="Bold"/>
+              </w:rPr>
+              <w:t>New Item</w:t>
+            </w:r>
+            <w:r>
+              <w:t>.</w:t>
+            </w:r>
+          </w:p>
+          <w:p>
+            <w:pPr>
+              <w:pStyle w:val="Lab2Tpl"/>
+              <w:numPr>
+                <w:ilvl w:val="0"/>
+                <w:numId w:val="36"/>
+              </w:numPr>
+              <w:spacing w:line="240" w:lineRule="auto"/>
+            </w:pPr>
+            <w:r>
+              <w:t xml:space="preserve">In the </w:t>
+            </w:r>
+            <w:r>
+              <w:rPr>
+                <w:rStyle w:val="Bold"/>
+              </w:rPr>
+              <w:t>Add New Item</w:t>
+            </w:r>
+            <w:r>
+              <w:t xml:space="preserve"> dialog box, in the Templates pane, select </w:t>
+            </w:r>
+            <w:r>
+              <w:rPr>
+                <w:b/>
+              </w:rPr>
+              <w:t>JSON</w:t>
+            </w:r>
+            <w:r>
+              <w:rPr>
+                <w:b/>
+              </w:rPr>
+              <w:t xml:space="preserve"> Schema Wizard</w:t>
+            </w:r>
+            <w:r>
+              <w:t xml:space="preserve">. </w:t>
+            </w:r>
+          </w:p>
+          <w:p>
+            <w:pPr>
+              <w:pStyle w:val="Lab2Tpl"/>
+              <w:numPr>
+                <w:ilvl w:val="0"/>
+                <w:numId w:val="36"/>
+              </w:numPr>
+              <w:spacing w:line="240" w:lineRule="auto"/>
+            </w:pPr>
+            <w:r>
+              <w:t xml:space="preserve">In the </w:t>
+            </w:r>
+            <w:r>
+              <w:rPr>
+                <w:rStyle w:val="Bold"/>
+              </w:rPr>
+              <w:t>Name</w:t>
+            </w:r>
+            <w:r>
+              <w:t xml:space="preserve"> box, type </w:t>
+            </w:r>
+            <w:r>
+              <w:rPr>
+                <w:rStyle w:val="Bold"/>
+              </w:rPr>
+              <w:t>Customer</w:t>
+            </w:r>
+            <w:r>
+              <w:rPr>
+                <w:rStyle w:val="Bold"/>
+              </w:rPr>
+              <w:t>sJSON</w:t>
+            </w:r>
+            <w:r>
+              <w:rPr>
+                <w:rStyle w:val="Bold"/>
+              </w:rPr>
+              <w:t>.xsd</w:t>
+            </w:r>
+            <w:r>
+              <w:rPr>
+                <w:rStyle w:val="Bold"/>
+                <w:b w:val="0"/>
+              </w:rPr>
+              <w:t>,</w:t>
+            </w:r>
+            <w:r>
+              <w:t xml:space="preserve"> and then click </w:t>
+            </w:r>
+            <w:r>
+              <w:rPr>
+                <w:b/>
+                <w:bCs/>
+              </w:rPr>
+              <w:t>Add</w:t>
+            </w:r>
+            <w:r>
+              <w:t>.</w:t>
+            </w:r>
+          </w:p>
+          <w:p>
+            <w:pPr>
+              <w:pStyle w:val="Lab2Tpl"/>
+              <w:numPr>
+                <w:ilvl w:val="0"/>
+                <w:numId w:val="36"/>
+              </w:numPr>
+              <w:spacing w:line="240" w:lineRule="auto"/>
+            </w:pPr>
+            <w:r>
+              <w:t xml:space="preserve">In the </w:t>
+            </w:r>
+            <w:r>
+              <w:rPr>
+                <w:b/>
+              </w:rPr>
+              <w:t xml:space="preserve">BizTalk </w:t>
+            </w:r>
+            <w:r>
+              <w:rPr>
+                <w:b/>
+              </w:rPr>
+              <w:t>JSON</w:t>
+            </w:r>
+            <w:r>
+              <w:rPr>
+                <w:b/>
+              </w:rPr>
+              <w:t xml:space="preserve"> Schema Wizard</w:t>
+            </w:r>
+            <w:r>
+              <w:t xml:space="preserve">, click </w:t>
+            </w:r>
+            <w:r>
+              <w:rPr>
+                <w:b/>
+              </w:rPr>
+              <w:t>Next</w:t>
+            </w:r>
+            <w:r>
+              <w:t xml:space="preserve">. </w:t>
+            </w:r>
+          </w:p>
+          <w:p>
+            <w:pPr>
+              <w:pStyle w:val="Lab2Tpl"/>
+              <w:numPr>
+                <w:ilvl w:val="0"/>
+                <w:numId w:val="36"/>
+              </w:numPr>
+              <w:spacing w:line="240" w:lineRule="auto"/>
+            </w:pPr>
+            <w:r>
+              <w:t xml:space="preserve">On the </w:t>
+            </w:r>
+            <w:r>
+              <w:rPr>
+                <w:b/>
+              </w:rPr>
+              <w:t>JSON</w:t>
+            </w:r>
+            <w:r>
+              <w:rPr>
+                <w:b/>
+              </w:rPr>
+              <w:t xml:space="preserve"> Schema Information</w:t>
+            </w:r>
+            <w:r>
+              <w:t xml:space="preserve"> page, in the </w:t>
+            </w:r>
+            <w:r>
+              <w:rPr>
+                <w:b/>
+              </w:rPr>
+              <w:t xml:space="preserve">Instance </w:t>
+            </w:r>
+            <w:r>
+              <w:rPr>
+                <w:b/>
+              </w:rPr>
+              <w:t>f</w:t>
+            </w:r>
+            <w:r>
+              <w:rPr>
+                <w:b/>
+              </w:rPr>
+              <w:t>ile</w:t>
+            </w:r>
+            <w:r>
+              <w:t xml:space="preserve"> box, browse to or type </w:t>
+            </w:r>
+            <w:r>
+              <w:rPr>
+                <w:b/>
+              </w:rPr>
+              <w:t>C:\Labs</w:t>
+            </w:r>
+            <w:r>
+              <w:rPr>
+                <w:b/>
+              </w:rPr>
+              <w:t>\</w:t>
+            </w:r>
+            <w:r>
+              <w:rPr>
+                <w:b/>
+              </w:rPr>
+              <w:t>Lab 2</w:t>
+            </w:r>
+            <w:r>
+              <w:rPr>
+                <w:b/>
+              </w:rPr>
+              <w:t>\Start\</w:t>
+            </w:r>
+            <w:r>
+              <w:rPr>
+                <w:b/>
+              </w:rPr>
+              <w:t>Customer</w:t>
+            </w:r>
+            <w:r>
+              <w:rPr>
+                <w:b/>
+              </w:rPr>
+              <w:t>s</w:t>
+            </w:r>
+            <w:r>
+              <w:rPr>
+                <w:b/>
+              </w:rPr>
+              <w:t>.</w:t>
+            </w:r>
+            <w:r>
+              <w:rPr>
+                <w:b/>
+              </w:rPr>
+              <w:t>json</w:t>
+            </w:r>
+            <w:r>
+              <w:rPr>
+                <w:b/>
+              </w:rPr>
+              <w:t>.</w:t>
+            </w:r>
+          </w:p>
+          <w:p>
+            <w:pPr>
+              <w:pStyle w:val="Lab2Tpl"/>
+              <w:numPr>
+                <w:ilvl w:val="0"/>
+                <w:numId w:val="36"/>
+              </w:numPr>
+              <w:spacing w:line="240" w:lineRule="auto"/>
+            </w:pPr>
+            <w:r>
+              <w:t xml:space="preserve">In the </w:t>
+            </w:r>
+            <w:r>
+              <w:rPr>
+                <w:b/>
+              </w:rPr>
+              <w:t>Record name</w:t>
+            </w:r>
+            <w:r>
+              <w:t xml:space="preserve"> box, type</w:t>
+            </w:r>
+            <w:r>
+              <w:rPr>
+                <w:b/>
+              </w:rPr>
+              <w:t xml:space="preserve"> Customers</w:t>
+            </w:r>
+            <w:r>
+              <w:rPr>
+                <w:b/>
+              </w:rPr>
+              <w:t>List</w:t>
+            </w:r>
+            <w:r>
+              <w:t xml:space="preserve">, </w:t>
+            </w:r>
+            <w:r>
+              <w:t xml:space="preserve">and </w:t>
+            </w:r>
+            <w:r>
+              <w:t>then click</w:t>
+            </w:r>
+            <w:r>
+              <w:rPr>
+                <w:b/>
+              </w:rPr>
+              <w:t xml:space="preserve"> </w:t>
+            </w:r>
+            <w:r>
+              <w:rPr>
+                <w:b/>
+              </w:rPr>
+              <w:t>Finish</w:t>
+            </w:r>
+            <w:r>
+              <w:rPr>
+                <w:b/>
+              </w:rPr>
+              <w:t>.</w:t>
+            </w:r>
+          </w:p>
+          <w:p>
+            <w:pPr>
+              <w:pStyle w:val="Lab2Tpl"/>
+              <w:numPr>
+                <w:ilvl w:val="0"/>
+                <w:numId w:val="0"/>
+              </w:numPr>
+              <w:spacing w:line="240" w:lineRule="auto"/>
+              <w:ind w:left="540"/>
+            </w:pPr>
+            <w:r>
+              <w:rPr>
+                <w:noProof/>
+              </w:rPr>
+              <w:drawing>
+                <wp:inline distT="0" distB="0" distL="0" distR="0" wp14:anchorId="137A5B96" wp14:editId="0E91FE59">
+                  <wp:extent cx="3362325" cy="2677488"/>
+                  <wp:effectExtent l="0" t="0" r="0" b="8890"/>
+                  <wp:docPr id="20" name="Picture 20"/>
+                  <wp:cNvGraphicFramePr>
+                    <a:graphicFrameLocks xmlns:a="http://schemas.openxmlformats.org/drawingml/2006/main" noChangeAspect="1"/>
+                  </wp:cNvGraphicFramePr>
+                  <a:graphic xmlns:a="http://schemas.openxmlformats.org/drawingml/2006/main">
+                    <a:graphicData uri="http://schemas.openxmlformats.org/drawingml/2006/picture">
+                      <pic:pic xmlns:pic="http://schemas.openxmlformats.org/drawingml/2006/picture">
+                        <pic:nvPicPr>
+                          <pic:cNvPr id="1" name=""/>
+                          <pic:cNvPicPr/>
+                        </pic:nvPicPr>
+                        <pic:blipFill>
+                          <a:blip r:embed="rId21"/>
+                          <a:stretch>
+                            <a:fillRect/>
+                          </a:stretch>
+                        </pic:blipFill>
+                        <pic:spPr>
+                          <a:xfrm>
+                            <a:off x="0" y="0"/>
+                            <a:ext cx="3368713" cy="2682575"/>
+                          </a:xfrm>
+                          <a:prstGeom prst="rect">
+                            <a:avLst/>
+                          </a:prstGeom>
+                        </pic:spPr>
+                      </pic:pic>
+                    </a:graphicData>
+                  </a:graphic>
+                </wp:inline>
+              </w:drawing>
+            </w:r>
+          </w:p>
+          <w:p>
+            <w:pPr>
+              <w:pStyle w:val="Lab2Tpl"/>
+              <w:numPr>
+                <w:ilvl w:val="0"/>
+                <w:numId w:val="36"/>
+              </w:numPr>
+              <w:spacing w:line="240" w:lineRule="auto"/>
+            </w:pPr>
+            <w:r>
+              <w:t>Review the created XML Schema, noting that it looks like a regular XML Schema without any added metadata.</w:t>
+            </w:r>
+            <w:r>
+              <w:t>.</w:t>
+            </w:r>
+          </w:p>
+        </w:tc>
+      </w:tr>
+    </w:tbl>
+    <w:p>
+      <w:pPr>
+        <w:pStyle w:val="Lab2norm"/>
+      </w:pPr>
+    </w:p>
+    <w:p>
+      <w:pPr>
+        <w:pStyle w:val="Lab2norm"/>
+      </w:pPr>
+      <w:r>
+        <w:t>Later in the course you will learn more about JSON handling since the magic about processing JSON files, much like flat files, are in pipeline components. With the difference that JSON files do not need special metadata in the XML schema to understand how to interpret the file</w:t>
+      </w:r>
+      <w:bookmarkStart w:id="1" w:name="_GoBack"/>
+      <w:bookmarkEnd w:id="1"/>
+      <w:r>
+        <w:t>.</w:t>
+      </w:r>
+    </w:p>
+    <w:p/>
     <w:sectPr>
-      <w:headerReference w:type="even" r:id="rId21"/>
-      <w:headerReference w:type="default" r:id="rId22"/>
+      <w:headerReference w:type="even" r:id="rId22"/>
+      <w:headerReference w:type="default" r:id="rId23"/>
       <w:type w:val="oddPage"/>
       <w:pgSz w:w="12240" w:h="15840" w:code="1"/>
       <w:pgMar w:top="-1400" w:right="1293" w:bottom="-1000" w:left="3720" w:header="800" w:footer="320" w:gutter="480"/>
@@ -7109,7 +7709,7 @@
 </file>
 
 <file path=word/endnotes.xml><?xml version="1.0" encoding="utf-8"?>
-<w:endnotes xmlns:wpc="http://schemas.microsoft.com/office/word/2010/wordprocessingCanvas" xmlns:mc="http://schemas.openxmlformats.org/markup-compatibility/2006" xmlns:o="urn:schemas-microsoft-com:office:office" xmlns:r="http://schemas.openxmlformats.org/officeDocument/2006/relationships" xmlns:m="http://schemas.openxmlformats.org/officeDocument/2006/math" xmlns:v="urn:schemas-microsoft-com:vml" xmlns:wp14="http://schemas.microsoft.com/office/word/2010/wordprocessingDrawing" xmlns:wp="http://schemas.openxmlformats.org/drawingml/2006/wordprocessingDrawing" xmlns:w10="urn:schemas-microsoft-com:office:word" xmlns:w="http://schemas.openxmlformats.org/wordprocessingml/2006/main" xmlns:w14="http://schemas.microsoft.com/office/word/2010/wordml" xmlns:w15="http://schemas.microsoft.com/office/word/2012/wordml" xmlns:wpg="http://schemas.microsoft.com/office/word/2010/wordprocessingGroup" xmlns:wpi="http://schemas.microsoft.com/office/word/2010/wordprocessingInk" xmlns:wne="http://schemas.microsoft.com/office/word/2006/wordml" xmlns:wps="http://schemas.microsoft.com/office/word/2010/wordprocessingShape" mc:Ignorable="w14 w15 wp14">
+<w:endnotes xmlns:wpc="http://schemas.microsoft.com/office/word/2010/wordprocessingCanvas" xmlns:cx="http://schemas.microsoft.com/office/drawing/2014/chartex" xmlns:cx1="http://schemas.microsoft.com/office/drawing/2015/9/8/chartex" xmlns:cx2="http://schemas.microsoft.com/office/drawing/2015/10/21/chartex" xmlns:cx3="http://schemas.microsoft.com/office/drawing/2016/5/9/chartex" xmlns:cx4="http://schemas.microsoft.com/office/drawing/2016/5/10/chartex" xmlns:cx5="http://schemas.microsoft.com/office/drawing/2016/5/11/chartex" xmlns:cx6="http://schemas.microsoft.com/office/drawing/2016/5/12/chartex" xmlns:cx7="http://schemas.microsoft.com/office/drawing/2016/5/13/chartex" xmlns:cx8="http://schemas.microsoft.com/office/drawing/2016/5/14/chartex" xmlns:mc="http://schemas.openxmlformats.org/markup-compatibility/2006" xmlns:aink="http://schemas.microsoft.com/office/drawing/2016/ink" xmlns:am3d="http://schemas.microsoft.com/office/drawing/2017/model3d" xmlns:o="urn:schemas-microsoft-com:office:office" xmlns:r="http://schemas.openxmlformats.org/officeDocument/2006/relationships" xmlns:m="http://schemas.openxmlformats.org/officeDocument/2006/math" xmlns:v="urn:schemas-microsoft-com:vml" xmlns:wp14="http://schemas.microsoft.com/office/word/2010/wordprocessingDrawing" xmlns:wp="http://schemas.openxmlformats.org/drawingml/2006/wordprocessingDrawing" xmlns:w10="urn:schemas-microsoft-com:office:word" xmlns:w="http://schemas.openxmlformats.org/wordprocessingml/2006/main" xmlns:w14="http://schemas.microsoft.com/office/word/2010/wordml" xmlns:w15="http://schemas.microsoft.com/office/word/2012/wordml" xmlns:w16cid="http://schemas.microsoft.com/office/word/2016/wordml/cid" xmlns:w16se="http://schemas.microsoft.com/office/word/2015/wordml/symex" xmlns:wpg="http://schemas.microsoft.com/office/word/2010/wordprocessingGroup" xmlns:wpi="http://schemas.microsoft.com/office/word/2010/wordprocessingInk" xmlns:wne="http://schemas.microsoft.com/office/word/2006/wordml" xmlns:wps="http://schemas.microsoft.com/office/word/2010/wordprocessingShape" mc:Ignorable="w14 w15 w16se w16cid wp14">
   <w:endnote w:type="separator" w:id="-1">
     <w:p>
       <w:r>
@@ -7128,7 +7728,7 @@
 </file>
 
 <file path=word/footnotes.xml><?xml version="1.0" encoding="utf-8"?>
-<w:footnotes xmlns:wpc="http://schemas.microsoft.com/office/word/2010/wordprocessingCanvas" xmlns:mc="http://schemas.openxmlformats.org/markup-compatibility/2006" xmlns:o="urn:schemas-microsoft-com:office:office" xmlns:r="http://schemas.openxmlformats.org/officeDocument/2006/relationships" xmlns:m="http://schemas.openxmlformats.org/officeDocument/2006/math" xmlns:v="urn:schemas-microsoft-com:vml" xmlns:wp14="http://schemas.microsoft.com/office/word/2010/wordprocessingDrawing" xmlns:wp="http://schemas.openxmlformats.org/drawingml/2006/wordprocessingDrawing" xmlns:w10="urn:schemas-microsoft-com:office:word" xmlns:w="http://schemas.openxmlformats.org/wordprocessingml/2006/main" xmlns:w14="http://schemas.microsoft.com/office/word/2010/wordml" xmlns:w15="http://schemas.microsoft.com/office/word/2012/wordml" xmlns:wpg="http://schemas.microsoft.com/office/word/2010/wordprocessingGroup" xmlns:wpi="http://schemas.microsoft.com/office/word/2010/wordprocessingInk" xmlns:wne="http://schemas.microsoft.com/office/word/2006/wordml" xmlns:wps="http://schemas.microsoft.com/office/word/2010/wordprocessingShape" mc:Ignorable="w14 w15 wp14">
+<w:footnotes xmlns:wpc="http://schemas.microsoft.com/office/word/2010/wordprocessingCanvas" xmlns:cx="http://schemas.microsoft.com/office/drawing/2014/chartex" xmlns:cx1="http://schemas.microsoft.com/office/drawing/2015/9/8/chartex" xmlns:cx2="http://schemas.microsoft.com/office/drawing/2015/10/21/chartex" xmlns:cx3="http://schemas.microsoft.com/office/drawing/2016/5/9/chartex" xmlns:cx4="http://schemas.microsoft.com/office/drawing/2016/5/10/chartex" xmlns:cx5="http://schemas.microsoft.com/office/drawing/2016/5/11/chartex" xmlns:cx6="http://schemas.microsoft.com/office/drawing/2016/5/12/chartex" xmlns:cx7="http://schemas.microsoft.com/office/drawing/2016/5/13/chartex" xmlns:cx8="http://schemas.microsoft.com/office/drawing/2016/5/14/chartex" xmlns:mc="http://schemas.openxmlformats.org/markup-compatibility/2006" xmlns:aink="http://schemas.microsoft.com/office/drawing/2016/ink" xmlns:am3d="http://schemas.microsoft.com/office/drawing/2017/model3d" xmlns:o="urn:schemas-microsoft-com:office:office" xmlns:r="http://schemas.openxmlformats.org/officeDocument/2006/relationships" xmlns:m="http://schemas.openxmlformats.org/officeDocument/2006/math" xmlns:v="urn:schemas-microsoft-com:vml" xmlns:wp14="http://schemas.microsoft.com/office/word/2010/wordprocessingDrawing" xmlns:wp="http://schemas.openxmlformats.org/drawingml/2006/wordprocessingDrawing" xmlns:w10="urn:schemas-microsoft-com:office:word" xmlns:w="http://schemas.openxmlformats.org/wordprocessingml/2006/main" xmlns:w14="http://schemas.microsoft.com/office/word/2010/wordml" xmlns:w15="http://schemas.microsoft.com/office/word/2012/wordml" xmlns:w16cid="http://schemas.microsoft.com/office/word/2016/wordml/cid" xmlns:w16se="http://schemas.microsoft.com/office/word/2015/wordml/symex" xmlns:wpg="http://schemas.microsoft.com/office/word/2010/wordprocessingGroup" xmlns:wpi="http://schemas.microsoft.com/office/word/2010/wordprocessingInk" xmlns:wne="http://schemas.microsoft.com/office/word/2006/wordml" xmlns:wps="http://schemas.microsoft.com/office/word/2010/wordprocessingShape" mc:Ignorable="w14 w15 w16se w16cid wp14">
   <w:footnote w:type="separator" w:id="-1">
     <w:p>
       <w:r>
@@ -7147,7 +7747,7 @@
 </file>
 
 <file path=word/header1.xml><?xml version="1.0" encoding="utf-8"?>
-<w:hdr xmlns:wpc="http://schemas.microsoft.com/office/word/2010/wordprocessingCanvas" xmlns:mc="http://schemas.openxmlformats.org/markup-compatibility/2006" xmlns:o="urn:schemas-microsoft-com:office:office" xmlns:r="http://schemas.openxmlformats.org/officeDocument/2006/relationships" xmlns:m="http://schemas.openxmlformats.org/officeDocument/2006/math" xmlns:v="urn:schemas-microsoft-com:vml" xmlns:wp14="http://schemas.microsoft.com/office/word/2010/wordprocessingDrawing" xmlns:wp="http://schemas.openxmlformats.org/drawingml/2006/wordprocessingDrawing" xmlns:w10="urn:schemas-microsoft-com:office:word" xmlns:w="http://schemas.openxmlformats.org/wordprocessingml/2006/main" xmlns:w14="http://schemas.microsoft.com/office/word/2010/wordml" xmlns:w15="http://schemas.microsoft.com/office/word/2012/wordml" xmlns:wpg="http://schemas.microsoft.com/office/word/2010/wordprocessingGroup" xmlns:wpi="http://schemas.microsoft.com/office/word/2010/wordprocessingInk" xmlns:wne="http://schemas.microsoft.com/office/word/2006/wordml" xmlns:wps="http://schemas.microsoft.com/office/word/2010/wordprocessingShape" mc:Ignorable="w14 w15 wp14">
+<w:hdr xmlns:wpc="http://schemas.microsoft.com/office/word/2010/wordprocessingCanvas" xmlns:cx="http://schemas.microsoft.com/office/drawing/2014/chartex" xmlns:cx1="http://schemas.microsoft.com/office/drawing/2015/9/8/chartex" xmlns:cx2="http://schemas.microsoft.com/office/drawing/2015/10/21/chartex" xmlns:cx3="http://schemas.microsoft.com/office/drawing/2016/5/9/chartex" xmlns:cx4="http://schemas.microsoft.com/office/drawing/2016/5/10/chartex" xmlns:cx5="http://schemas.microsoft.com/office/drawing/2016/5/11/chartex" xmlns:cx6="http://schemas.microsoft.com/office/drawing/2016/5/12/chartex" xmlns:cx7="http://schemas.microsoft.com/office/drawing/2016/5/13/chartex" xmlns:cx8="http://schemas.microsoft.com/office/drawing/2016/5/14/chartex" xmlns:mc="http://schemas.openxmlformats.org/markup-compatibility/2006" xmlns:aink="http://schemas.microsoft.com/office/drawing/2016/ink" xmlns:am3d="http://schemas.microsoft.com/office/drawing/2017/model3d" xmlns:o="urn:schemas-microsoft-com:office:office" xmlns:r="http://schemas.openxmlformats.org/officeDocument/2006/relationships" xmlns:m="http://schemas.openxmlformats.org/officeDocument/2006/math" xmlns:v="urn:schemas-microsoft-com:vml" xmlns:wp14="http://schemas.microsoft.com/office/word/2010/wordprocessingDrawing" xmlns:wp="http://schemas.openxmlformats.org/drawingml/2006/wordprocessingDrawing" xmlns:w10="urn:schemas-microsoft-com:office:word" xmlns:w="http://schemas.openxmlformats.org/wordprocessingml/2006/main" xmlns:w14="http://schemas.microsoft.com/office/word/2010/wordml" xmlns:w15="http://schemas.microsoft.com/office/word/2012/wordml" xmlns:w16cid="http://schemas.microsoft.com/office/word/2016/wordml/cid" xmlns:w16se="http://schemas.microsoft.com/office/word/2015/wordml/symex" xmlns:wpg="http://schemas.microsoft.com/office/word/2010/wordprocessingGroup" xmlns:wpi="http://schemas.microsoft.com/office/word/2010/wordprocessingInk" xmlns:wne="http://schemas.microsoft.com/office/word/2006/wordml" xmlns:wps="http://schemas.microsoft.com/office/word/2010/wordprocessingShape" mc:Ignorable="w14 w15 w16se w16cid wp14">
   <w:p>
     <w:pPr>
       <w:pStyle w:val="Header"/>
@@ -7165,7 +7765,7 @@
       <w:rPr>
         <w:noProof/>
       </w:rPr>
-      <w:t>12</w:t>
+      <w:t>14</w:t>
     </w:r>
     <w:r>
       <w:fldChar w:fldCharType="end"/>
@@ -7204,7 +7804,7 @@
 </file>
 
 <file path=word/header2.xml><?xml version="1.0" encoding="utf-8"?>
-<w:hdr xmlns:wpc="http://schemas.microsoft.com/office/word/2010/wordprocessingCanvas" xmlns:mc="http://schemas.openxmlformats.org/markup-compatibility/2006" xmlns:o="urn:schemas-microsoft-com:office:office" xmlns:r="http://schemas.openxmlformats.org/officeDocument/2006/relationships" xmlns:m="http://schemas.openxmlformats.org/officeDocument/2006/math" xmlns:v="urn:schemas-microsoft-com:vml" xmlns:wp14="http://schemas.microsoft.com/office/word/2010/wordprocessingDrawing" xmlns:wp="http://schemas.openxmlformats.org/drawingml/2006/wordprocessingDrawing" xmlns:w10="urn:schemas-microsoft-com:office:word" xmlns:w="http://schemas.openxmlformats.org/wordprocessingml/2006/main" xmlns:w14="http://schemas.microsoft.com/office/word/2010/wordml" xmlns:w15="http://schemas.microsoft.com/office/word/2012/wordml" xmlns:wpg="http://schemas.microsoft.com/office/word/2010/wordprocessingGroup" xmlns:wpi="http://schemas.microsoft.com/office/word/2010/wordprocessingInk" xmlns:wne="http://schemas.microsoft.com/office/word/2006/wordml" xmlns:wps="http://schemas.microsoft.com/office/word/2010/wordprocessingShape" mc:Ignorable="w14 w15 wp14">
+<w:hdr xmlns:wpc="http://schemas.microsoft.com/office/word/2010/wordprocessingCanvas" xmlns:cx="http://schemas.microsoft.com/office/drawing/2014/chartex" xmlns:cx1="http://schemas.microsoft.com/office/drawing/2015/9/8/chartex" xmlns:cx2="http://schemas.microsoft.com/office/drawing/2015/10/21/chartex" xmlns:cx3="http://schemas.microsoft.com/office/drawing/2016/5/9/chartex" xmlns:cx4="http://schemas.microsoft.com/office/drawing/2016/5/10/chartex" xmlns:cx5="http://schemas.microsoft.com/office/drawing/2016/5/11/chartex" xmlns:cx6="http://schemas.microsoft.com/office/drawing/2016/5/12/chartex" xmlns:cx7="http://schemas.microsoft.com/office/drawing/2016/5/13/chartex" xmlns:cx8="http://schemas.microsoft.com/office/drawing/2016/5/14/chartex" xmlns:mc="http://schemas.openxmlformats.org/markup-compatibility/2006" xmlns:aink="http://schemas.microsoft.com/office/drawing/2016/ink" xmlns:am3d="http://schemas.microsoft.com/office/drawing/2017/model3d" xmlns:o="urn:schemas-microsoft-com:office:office" xmlns:r="http://schemas.openxmlformats.org/officeDocument/2006/relationships" xmlns:m="http://schemas.openxmlformats.org/officeDocument/2006/math" xmlns:v="urn:schemas-microsoft-com:vml" xmlns:wp14="http://schemas.microsoft.com/office/word/2010/wordprocessingDrawing" xmlns:wp="http://schemas.openxmlformats.org/drawingml/2006/wordprocessingDrawing" xmlns:w10="urn:schemas-microsoft-com:office:word" xmlns:w="http://schemas.openxmlformats.org/wordprocessingml/2006/main" xmlns:w14="http://schemas.microsoft.com/office/word/2010/wordml" xmlns:w15="http://schemas.microsoft.com/office/word/2012/wordml" xmlns:w16cid="http://schemas.microsoft.com/office/word/2016/wordml/cid" xmlns:w16se="http://schemas.microsoft.com/office/word/2015/wordml/symex" xmlns:wpg="http://schemas.microsoft.com/office/word/2010/wordprocessingGroup" xmlns:wpi="http://schemas.microsoft.com/office/word/2010/wordprocessingInk" xmlns:wne="http://schemas.microsoft.com/office/word/2006/wordml" xmlns:wps="http://schemas.microsoft.com/office/word/2010/wordprocessingShape" mc:Ignorable="w14 w15 w16se w16cid wp14">
   <w:p>
     <w:pPr>
       <w:pStyle w:val="Header"/>
@@ -7272,7 +7872,7 @@
 </file>
 
 <file path=word/numbering.xml><?xml version="1.0" encoding="utf-8"?>
-<w:numbering xmlns:wpc="http://schemas.microsoft.com/office/word/2010/wordprocessingCanvas" xmlns:mc="http://schemas.openxmlformats.org/markup-compatibility/2006" xmlns:o="urn:schemas-microsoft-com:office:office" xmlns:r="http://schemas.openxmlformats.org/officeDocument/2006/relationships" xmlns:m="http://schemas.openxmlformats.org/officeDocument/2006/math" xmlns:v="urn:schemas-microsoft-com:vml" xmlns:wp14="http://schemas.microsoft.com/office/word/2010/wordprocessingDrawing" xmlns:wp="http://schemas.openxmlformats.org/drawingml/2006/wordprocessingDrawing" xmlns:w10="urn:schemas-microsoft-com:office:word" xmlns:w="http://schemas.openxmlformats.org/wordprocessingml/2006/main" xmlns:w14="http://schemas.microsoft.com/office/word/2010/wordml" xmlns:w15="http://schemas.microsoft.com/office/word/2012/wordml" xmlns:wpg="http://schemas.microsoft.com/office/word/2010/wordprocessingGroup" xmlns:wpi="http://schemas.microsoft.com/office/word/2010/wordprocessingInk" xmlns:wne="http://schemas.microsoft.com/office/word/2006/wordml" xmlns:wps="http://schemas.microsoft.com/office/word/2010/wordprocessingShape" mc:Ignorable="w14 w15 wp14">
+<w:numbering xmlns:wpc="http://schemas.microsoft.com/office/word/2010/wordprocessingCanvas" xmlns:cx="http://schemas.microsoft.com/office/drawing/2014/chartex" xmlns:cx1="http://schemas.microsoft.com/office/drawing/2015/9/8/chartex" xmlns:cx2="http://schemas.microsoft.com/office/drawing/2015/10/21/chartex" xmlns:cx3="http://schemas.microsoft.com/office/drawing/2016/5/9/chartex" xmlns:cx4="http://schemas.microsoft.com/office/drawing/2016/5/10/chartex" xmlns:cx5="http://schemas.microsoft.com/office/drawing/2016/5/11/chartex" xmlns:cx6="http://schemas.microsoft.com/office/drawing/2016/5/12/chartex" xmlns:cx7="http://schemas.microsoft.com/office/drawing/2016/5/13/chartex" xmlns:cx8="http://schemas.microsoft.com/office/drawing/2016/5/14/chartex" xmlns:mc="http://schemas.openxmlformats.org/markup-compatibility/2006" xmlns:aink="http://schemas.microsoft.com/office/drawing/2016/ink" xmlns:am3d="http://schemas.microsoft.com/office/drawing/2017/model3d" xmlns:o="urn:schemas-microsoft-com:office:office" xmlns:r="http://schemas.openxmlformats.org/officeDocument/2006/relationships" xmlns:m="http://schemas.openxmlformats.org/officeDocument/2006/math" xmlns:v="urn:schemas-microsoft-com:vml" xmlns:wp14="http://schemas.microsoft.com/office/word/2010/wordprocessingDrawing" xmlns:wp="http://schemas.openxmlformats.org/drawingml/2006/wordprocessingDrawing" xmlns:w10="urn:schemas-microsoft-com:office:word" xmlns:w="http://schemas.openxmlformats.org/wordprocessingml/2006/main" xmlns:w14="http://schemas.microsoft.com/office/word/2010/wordml" xmlns:w15="http://schemas.microsoft.com/office/word/2012/wordml" xmlns:w16cid="http://schemas.microsoft.com/office/word/2016/wordml/cid" xmlns:w16se="http://schemas.microsoft.com/office/word/2015/wordml/symex" xmlns:wpg="http://schemas.microsoft.com/office/word/2010/wordprocessingGroup" xmlns:wpi="http://schemas.microsoft.com/office/word/2010/wordprocessingInk" xmlns:wne="http://schemas.microsoft.com/office/word/2006/wordml" xmlns:wps="http://schemas.microsoft.com/office/word/2010/wordprocessingShape" mc:Ignorable="w14 w15 w16se w16cid wp14">
   <w:abstractNum w:abstractNumId="0" w15:restartNumberingAfterBreak="0">
     <w:nsid w:val="05E43E2C"/>
     <w:multiLevelType w:val="multilevel"/>
@@ -9086,6 +9686,151 @@
     </w:lvl>
   </w:abstractNum>
   <w:abstractNum w:abstractNumId="13" w15:restartNumberingAfterBreak="0">
+    <w:nsid w:val="31A42B94"/>
+    <w:multiLevelType w:val="multilevel"/>
+    <w:tmpl w:val="6BCAC764"/>
+    <w:lvl w:ilvl="0">
+      <w:start w:val="1"/>
+      <w:numFmt w:val="decimal"/>
+      <w:lvlRestart w:val="0"/>
+      <w:isLgl/>
+      <w:lvlText w:val="%1."/>
+      <w:lvlJc w:val="left"/>
+      <w:pPr>
+        <w:tabs>
+          <w:tab w:val="num" w:pos="540"/>
+        </w:tabs>
+        <w:ind w:left="540" w:hanging="324"/>
+      </w:pPr>
+      <w:rPr>
+        <w:rFonts w:ascii="Times New Roman Bold" w:hAnsi="Times New Roman Bold" w:hint="default"/>
+        <w:b/>
+        <w:i w:val="0"/>
+        <w:sz w:val="18"/>
+      </w:rPr>
+    </w:lvl>
+    <w:lvl w:ilvl="1">
+      <w:start w:val="1"/>
+      <w:numFmt w:val="bullet"/>
+      <w:lvlText w:val=""/>
+      <w:lvlJc w:val="left"/>
+      <w:pPr>
+        <w:tabs>
+          <w:tab w:val="num" w:pos="720"/>
+        </w:tabs>
+        <w:ind w:left="720" w:hanging="360"/>
+      </w:pPr>
+      <w:rPr>
+        <w:rFonts w:ascii="Wingdings" w:hAnsi="Wingdings" w:hint="default"/>
+      </w:rPr>
+    </w:lvl>
+    <w:lvl w:ilvl="2">
+      <w:start w:val="1"/>
+      <w:numFmt w:val="bullet"/>
+      <w:lvlText w:val=""/>
+      <w:lvlJc w:val="left"/>
+      <w:pPr>
+        <w:tabs>
+          <w:tab w:val="num" w:pos="1080"/>
+        </w:tabs>
+        <w:ind w:left="1080" w:hanging="360"/>
+      </w:pPr>
+      <w:rPr>
+        <w:rFonts w:ascii="Wingdings" w:hAnsi="Wingdings" w:hint="default"/>
+      </w:rPr>
+    </w:lvl>
+    <w:lvl w:ilvl="3">
+      <w:start w:val="1"/>
+      <w:numFmt w:val="bullet"/>
+      <w:lvlText w:val=""/>
+      <w:lvlJc w:val="left"/>
+      <w:pPr>
+        <w:tabs>
+          <w:tab w:val="num" w:pos="1440"/>
+        </w:tabs>
+        <w:ind w:left="1440" w:hanging="360"/>
+      </w:pPr>
+      <w:rPr>
+        <w:rFonts w:ascii="Symbol" w:hAnsi="Symbol" w:hint="default"/>
+      </w:rPr>
+    </w:lvl>
+    <w:lvl w:ilvl="4">
+      <w:start w:val="1"/>
+      <w:numFmt w:val="bullet"/>
+      <w:lvlText w:val=""/>
+      <w:lvlJc w:val="left"/>
+      <w:pPr>
+        <w:tabs>
+          <w:tab w:val="num" w:pos="1800"/>
+        </w:tabs>
+        <w:ind w:left="1800" w:hanging="360"/>
+      </w:pPr>
+      <w:rPr>
+        <w:rFonts w:ascii="Symbol" w:hAnsi="Symbol" w:hint="default"/>
+      </w:rPr>
+    </w:lvl>
+    <w:lvl w:ilvl="5">
+      <w:start w:val="1"/>
+      <w:numFmt w:val="bullet"/>
+      <w:lvlText w:val=""/>
+      <w:lvlJc w:val="left"/>
+      <w:pPr>
+        <w:tabs>
+          <w:tab w:val="num" w:pos="2160"/>
+        </w:tabs>
+        <w:ind w:left="2160" w:hanging="360"/>
+      </w:pPr>
+      <w:rPr>
+        <w:rFonts w:ascii="Wingdings" w:hAnsi="Wingdings" w:hint="default"/>
+      </w:rPr>
+    </w:lvl>
+    <w:lvl w:ilvl="6">
+      <w:start w:val="1"/>
+      <w:numFmt w:val="bullet"/>
+      <w:lvlText w:val=""/>
+      <w:lvlJc w:val="left"/>
+      <w:pPr>
+        <w:tabs>
+          <w:tab w:val="num" w:pos="2520"/>
+        </w:tabs>
+        <w:ind w:left="2520" w:hanging="360"/>
+      </w:pPr>
+      <w:rPr>
+        <w:rFonts w:ascii="Wingdings" w:hAnsi="Wingdings" w:hint="default"/>
+      </w:rPr>
+    </w:lvl>
+    <w:lvl w:ilvl="7">
+      <w:start w:val="1"/>
+      <w:numFmt w:val="bullet"/>
+      <w:lvlText w:val=""/>
+      <w:lvlJc w:val="left"/>
+      <w:pPr>
+        <w:tabs>
+          <w:tab w:val="num" w:pos="2880"/>
+        </w:tabs>
+        <w:ind w:left="2880" w:hanging="360"/>
+      </w:pPr>
+      <w:rPr>
+        <w:rFonts w:ascii="Symbol" w:hAnsi="Symbol" w:hint="default"/>
+      </w:rPr>
+    </w:lvl>
+    <w:lvl w:ilvl="8">
+      <w:start w:val="1"/>
+      <w:numFmt w:val="bullet"/>
+      <w:lvlText w:val=""/>
+      <w:lvlJc w:val="left"/>
+      <w:pPr>
+        <w:tabs>
+          <w:tab w:val="num" w:pos="3240"/>
+        </w:tabs>
+        <w:ind w:left="3240" w:hanging="360"/>
+      </w:pPr>
+      <w:rPr>
+        <w:rFonts w:ascii="Symbol" w:hAnsi="Symbol" w:hint="default"/>
+      </w:rPr>
+    </w:lvl>
+  </w:abstractNum>
+  <w:abstractNum w:abstractNumId="14" w15:restartNumberingAfterBreak="0">
     <w:nsid w:val="564262D9"/>
     <w:multiLevelType w:val="multilevel"/>
     <w:tmpl w:val="011AB2EC"/>
@@ -9230,7 +9975,7 @@
       </w:rPr>
     </w:lvl>
   </w:abstractNum>
-  <w:abstractNum w:abstractNumId="14" w15:restartNumberingAfterBreak="0">
+  <w:abstractNum w:abstractNumId="15" w15:restartNumberingAfterBreak="0">
     <w:nsid w:val="5E13475B"/>
     <w:multiLevelType w:val="multilevel"/>
     <w:tmpl w:val="6BCAC764"/>
@@ -9375,7 +10120,7 @@
       </w:rPr>
     </w:lvl>
   </w:abstractNum>
-  <w:abstractNum w:abstractNumId="15" w15:restartNumberingAfterBreak="0">
+  <w:abstractNum w:abstractNumId="16" w15:restartNumberingAfterBreak="0">
     <w:nsid w:val="5FD702BA"/>
     <w:multiLevelType w:val="hybridMultilevel"/>
     <w:tmpl w:val="721E8CD2"/>
@@ -9516,7 +10261,152 @@
       </w:rPr>
     </w:lvl>
   </w:abstractNum>
-  <w:abstractNum w:abstractNumId="16" w15:restartNumberingAfterBreak="0">
+  <w:abstractNum w:abstractNumId="17" w15:restartNumberingAfterBreak="0">
+    <w:nsid w:val="61FE16A7"/>
+    <w:multiLevelType w:val="multilevel"/>
+    <w:tmpl w:val="6BCAC764"/>
+    <w:lvl w:ilvl="0">
+      <w:start w:val="1"/>
+      <w:numFmt w:val="decimal"/>
+      <w:lvlRestart w:val="0"/>
+      <w:isLgl/>
+      <w:lvlText w:val="%1."/>
+      <w:lvlJc w:val="left"/>
+      <w:pPr>
+        <w:tabs>
+          <w:tab w:val="num" w:pos="540"/>
+        </w:tabs>
+        <w:ind w:left="540" w:hanging="324"/>
+      </w:pPr>
+      <w:rPr>
+        <w:rFonts w:ascii="Times New Roman Bold" w:hAnsi="Times New Roman Bold" w:hint="default"/>
+        <w:b/>
+        <w:i w:val="0"/>
+        <w:sz w:val="18"/>
+      </w:rPr>
+    </w:lvl>
+    <w:lvl w:ilvl="1">
+      <w:start w:val="1"/>
+      <w:numFmt w:val="bullet"/>
+      <w:lvlText w:val=""/>
+      <w:lvlJc w:val="left"/>
+      <w:pPr>
+        <w:tabs>
+          <w:tab w:val="num" w:pos="720"/>
+        </w:tabs>
+        <w:ind w:left="720" w:hanging="360"/>
+      </w:pPr>
+      <w:rPr>
+        <w:rFonts w:ascii="Wingdings" w:hAnsi="Wingdings" w:hint="default"/>
+      </w:rPr>
+    </w:lvl>
+    <w:lvl w:ilvl="2">
+      <w:start w:val="1"/>
+      <w:numFmt w:val="bullet"/>
+      <w:lvlText w:val=""/>
+      <w:lvlJc w:val="left"/>
+      <w:pPr>
+        <w:tabs>
+          <w:tab w:val="num" w:pos="1080"/>
+        </w:tabs>
+        <w:ind w:left="1080" w:hanging="360"/>
+      </w:pPr>
+      <w:rPr>
+        <w:rFonts w:ascii="Wingdings" w:hAnsi="Wingdings" w:hint="default"/>
+      </w:rPr>
+    </w:lvl>
+    <w:lvl w:ilvl="3">
+      <w:start w:val="1"/>
+      <w:numFmt w:val="bullet"/>
+      <w:lvlText w:val=""/>
+      <w:lvlJc w:val="left"/>
+      <w:pPr>
+        <w:tabs>
+          <w:tab w:val="num" w:pos="1440"/>
+        </w:tabs>
+        <w:ind w:left="1440" w:hanging="360"/>
+      </w:pPr>
+      <w:rPr>
+        <w:rFonts w:ascii="Symbol" w:hAnsi="Symbol" w:hint="default"/>
+      </w:rPr>
+    </w:lvl>
+    <w:lvl w:ilvl="4">
+      <w:start w:val="1"/>
+      <w:numFmt w:val="bullet"/>
+      <w:lvlText w:val=""/>
+      <w:lvlJc w:val="left"/>
+      <w:pPr>
+        <w:tabs>
+          <w:tab w:val="num" w:pos="1800"/>
+        </w:tabs>
+        <w:ind w:left="1800" w:hanging="360"/>
+      </w:pPr>
+      <w:rPr>
+        <w:rFonts w:ascii="Symbol" w:hAnsi="Symbol" w:hint="default"/>
+      </w:rPr>
+    </w:lvl>
+    <w:lvl w:ilvl="5">
+      <w:start w:val="1"/>
+      <w:numFmt w:val="bullet"/>
+      <w:lvlText w:val=""/>
+      <w:lvlJc w:val="left"/>
+      <w:pPr>
+        <w:tabs>
+          <w:tab w:val="num" w:pos="2160"/>
+        </w:tabs>
+        <w:ind w:left="2160" w:hanging="360"/>
+      </w:pPr>
+      <w:rPr>
+        <w:rFonts w:ascii="Wingdings" w:hAnsi="Wingdings" w:hint="default"/>
+      </w:rPr>
+    </w:lvl>
+    <w:lvl w:ilvl="6">
+      <w:start w:val="1"/>
+      <w:numFmt w:val="bullet"/>
+      <w:lvlText w:val=""/>
+      <w:lvlJc w:val="left"/>
+      <w:pPr>
+        <w:tabs>
+          <w:tab w:val="num" w:pos="2520"/>
+        </w:tabs>
+        <w:ind w:left="2520" w:hanging="360"/>
+      </w:pPr>
+      <w:rPr>
+        <w:rFonts w:ascii="Wingdings" w:hAnsi="Wingdings" w:hint="default"/>
+      </w:rPr>
+    </w:lvl>
+    <w:lvl w:ilvl="7">
+      <w:start w:val="1"/>
+      <w:numFmt w:val="bullet"/>
+      <w:lvlText w:val=""/>
+      <w:lvlJc w:val="left"/>
+      <w:pPr>
+        <w:tabs>
+          <w:tab w:val="num" w:pos="2880"/>
+        </w:tabs>
+        <w:ind w:left="2880" w:hanging="360"/>
+      </w:pPr>
+      <w:rPr>
+        <w:rFonts w:ascii="Symbol" w:hAnsi="Symbol" w:hint="default"/>
+      </w:rPr>
+    </w:lvl>
+    <w:lvl w:ilvl="8">
+      <w:start w:val="1"/>
+      <w:numFmt w:val="bullet"/>
+      <w:lvlText w:val=""/>
+      <w:lvlJc w:val="left"/>
+      <w:pPr>
+        <w:tabs>
+          <w:tab w:val="num" w:pos="3240"/>
+        </w:tabs>
+        <w:ind w:left="3240" w:hanging="360"/>
+      </w:pPr>
+      <w:rPr>
+        <w:rFonts w:ascii="Symbol" w:hAnsi="Symbol" w:hint="default"/>
+      </w:rPr>
+    </w:lvl>
+  </w:abstractNum>
+  <w:abstractNum w:abstractNumId="18" w15:restartNumberingAfterBreak="0">
     <w:nsid w:val="64625E1C"/>
     <w:multiLevelType w:val="multilevel"/>
     <w:tmpl w:val="E19CDCB0"/>
@@ -9661,7 +10551,7 @@
       </w:rPr>
     </w:lvl>
   </w:abstractNum>
-  <w:abstractNum w:abstractNumId="17" w15:restartNumberingAfterBreak="0">
+  <w:abstractNum w:abstractNumId="19" w15:restartNumberingAfterBreak="0">
     <w:nsid w:val="69B75C57"/>
     <w:multiLevelType w:val="multilevel"/>
     <w:tmpl w:val="E19CDCB0"/>
@@ -9806,7 +10696,7 @@
       </w:rPr>
     </w:lvl>
   </w:abstractNum>
-  <w:abstractNum w:abstractNumId="18" w15:restartNumberingAfterBreak="0">
+  <w:abstractNum w:abstractNumId="20" w15:restartNumberingAfterBreak="0">
     <w:nsid w:val="6CB365E4"/>
     <w:multiLevelType w:val="multilevel"/>
     <w:tmpl w:val="E19CDCB0"/>
@@ -9951,7 +10841,7 @@
       </w:rPr>
     </w:lvl>
   </w:abstractNum>
-  <w:abstractNum w:abstractNumId="19" w15:restartNumberingAfterBreak="0">
+  <w:abstractNum w:abstractNumId="21" w15:restartNumberingAfterBreak="0">
     <w:nsid w:val="6D4A79A2"/>
     <w:multiLevelType w:val="multilevel"/>
     <w:tmpl w:val="6BCAC764"/>
@@ -10096,8 +10986,153 @@
       </w:rPr>
     </w:lvl>
   </w:abstractNum>
-  <w:abstractNum w:abstractNumId="20" w15:restartNumberingAfterBreak="0">
+  <w:abstractNum w:abstractNumId="22" w15:restartNumberingAfterBreak="0">
     <w:nsid w:val="6F002291"/>
+    <w:multiLevelType w:val="multilevel"/>
+    <w:tmpl w:val="E19CDCB0"/>
+    <w:lvl w:ilvl="0">
+      <w:start w:val="1"/>
+      <w:numFmt w:val="lowerLetter"/>
+      <w:lvlRestart w:val="0"/>
+      <w:lvlText w:val="%1."/>
+      <w:lvlJc w:val="left"/>
+      <w:pPr>
+        <w:tabs>
+          <w:tab w:val="num" w:pos="540"/>
+        </w:tabs>
+        <w:ind w:left="540" w:hanging="324"/>
+      </w:pPr>
+      <w:rPr>
+        <w:rFonts w:ascii="Times New Roman Bold" w:hAnsi="Times New Roman Bold" w:hint="default"/>
+        <w:b/>
+        <w:i w:val="0"/>
+        <w:sz w:val="18"/>
+      </w:rPr>
+    </w:lvl>
+    <w:lvl w:ilvl="1">
+      <w:start w:val="1"/>
+      <w:numFmt w:val="decimalZero"/>
+      <w:isLgl/>
+      <w:lvlText w:val="Section %1.%2"/>
+      <w:lvlJc w:val="left"/>
+      <w:pPr>
+        <w:tabs>
+          <w:tab w:val="num" w:pos="1080"/>
+        </w:tabs>
+        <w:ind w:left="0" w:firstLine="0"/>
+      </w:pPr>
+      <w:rPr>
+        <w:rFonts w:hint="default"/>
+      </w:rPr>
+    </w:lvl>
+    <w:lvl w:ilvl="2">
+      <w:start w:val="1"/>
+      <w:numFmt w:val="lowerLetter"/>
+      <w:lvlText w:val="(%3)"/>
+      <w:lvlJc w:val="left"/>
+      <w:pPr>
+        <w:tabs>
+          <w:tab w:val="num" w:pos="720"/>
+        </w:tabs>
+        <w:ind w:left="720" w:hanging="432"/>
+      </w:pPr>
+      <w:rPr>
+        <w:rFonts w:hint="default"/>
+      </w:rPr>
+    </w:lvl>
+    <w:lvl w:ilvl="3">
+      <w:start w:val="1"/>
+      <w:numFmt w:val="lowerRoman"/>
+      <w:lvlText w:val="(%4)"/>
+      <w:lvlJc w:val="right"/>
+      <w:pPr>
+        <w:tabs>
+          <w:tab w:val="num" w:pos="864"/>
+        </w:tabs>
+        <w:ind w:left="864" w:hanging="144"/>
+      </w:pPr>
+      <w:rPr>
+        <w:rFonts w:hint="default"/>
+      </w:rPr>
+    </w:lvl>
+    <w:lvl w:ilvl="4">
+      <w:start w:val="1"/>
+      <w:numFmt w:val="decimal"/>
+      <w:lvlText w:val="%5)"/>
+      <w:lvlJc w:val="left"/>
+      <w:pPr>
+        <w:tabs>
+          <w:tab w:val="num" w:pos="1008"/>
+        </w:tabs>
+        <w:ind w:left="1008" w:hanging="432"/>
+      </w:pPr>
+      <w:rPr>
+        <w:rFonts w:hint="default"/>
+      </w:rPr>
+    </w:lvl>
+    <w:lvl w:ilvl="5">
+      <w:start w:val="1"/>
+      <w:numFmt w:val="lowerLetter"/>
+      <w:lvlText w:val="%6)"/>
+      <w:lvlJc w:val="left"/>
+      <w:pPr>
+        <w:tabs>
+          <w:tab w:val="num" w:pos="1152"/>
+        </w:tabs>
+        <w:ind w:left="1152" w:hanging="432"/>
+      </w:pPr>
+      <w:rPr>
+        <w:rFonts w:hint="default"/>
+      </w:rPr>
+    </w:lvl>
+    <w:lvl w:ilvl="6">
+      <w:start w:val="1"/>
+      <w:numFmt w:val="lowerRoman"/>
+      <w:lvlText w:val="%7)"/>
+      <w:lvlJc w:val="right"/>
+      <w:pPr>
+        <w:tabs>
+          <w:tab w:val="num" w:pos="1296"/>
+        </w:tabs>
+        <w:ind w:left="1296" w:hanging="288"/>
+      </w:pPr>
+      <w:rPr>
+        <w:rFonts w:hint="default"/>
+      </w:rPr>
+    </w:lvl>
+    <w:lvl w:ilvl="7">
+      <w:start w:val="1"/>
+      <w:numFmt w:val="lowerLetter"/>
+      <w:lvlText w:val="%8."/>
+      <w:lvlJc w:val="left"/>
+      <w:pPr>
+        <w:tabs>
+          <w:tab w:val="num" w:pos="1440"/>
+        </w:tabs>
+        <w:ind w:left="1440" w:hanging="432"/>
+      </w:pPr>
+      <w:rPr>
+        <w:rFonts w:hint="default"/>
+      </w:rPr>
+    </w:lvl>
+    <w:lvl w:ilvl="8">
+      <w:start w:val="1"/>
+      <w:numFmt w:val="lowerRoman"/>
+      <w:lvlText w:val="%9."/>
+      <w:lvlJc w:val="right"/>
+      <w:pPr>
+        <w:tabs>
+          <w:tab w:val="num" w:pos="1584"/>
+        </w:tabs>
+        <w:ind w:left="1584" w:hanging="144"/>
+      </w:pPr>
+      <w:rPr>
+        <w:rFonts w:hint="default"/>
+      </w:rPr>
+    </w:lvl>
+  </w:abstractNum>
+  <w:abstractNum w:abstractNumId="23" w15:restartNumberingAfterBreak="0">
+    <w:nsid w:val="7CB629C8"/>
     <w:multiLevelType w:val="multilevel"/>
     <w:tmpl w:val="E19CDCB0"/>
     <w:lvl w:ilvl="0">
@@ -10248,7 +11283,7 @@
     <w:abstractNumId w:val="9"/>
   </w:num>
   <w:num w:numId="3">
-    <w:abstractNumId w:val="20"/>
+    <w:abstractNumId w:val="22"/>
     <w:lvlOverride w:ilvl="0">
       <w:startOverride w:val="1"/>
     </w:lvlOverride>
@@ -10278,10 +11313,10 @@
     </w:lvlOverride>
   </w:num>
   <w:num w:numId="4">
-    <w:abstractNumId w:val="18"/>
+    <w:abstractNumId w:val="20"/>
   </w:num>
   <w:num w:numId="5">
-    <w:abstractNumId w:val="16"/>
+    <w:abstractNumId w:val="18"/>
   </w:num>
   <w:num w:numId="6">
     <w:abstractNumId w:val="1"/>
@@ -10326,7 +11361,7 @@
     <w:abstractNumId w:val="6"/>
   </w:num>
   <w:num w:numId="11">
-    <w:abstractNumId w:val="17"/>
+    <w:abstractNumId w:val="19"/>
   </w:num>
   <w:num w:numId="12">
     <w:abstractNumId w:val="6"/>
@@ -10359,7 +11394,7 @@
     </w:lvlOverride>
   </w:num>
   <w:num w:numId="13">
-    <w:abstractNumId w:val="15"/>
+    <w:abstractNumId w:val="16"/>
   </w:num>
   <w:num w:numId="14">
     <w:abstractNumId w:val="6"/>
@@ -10431,7 +11466,7 @@
     </w:lvlOverride>
   </w:num>
   <w:num w:numId="19">
-    <w:abstractNumId w:val="14"/>
+    <w:abstractNumId w:val="15"/>
   </w:num>
   <w:num w:numId="20">
     <w:abstractNumId w:val="12"/>
@@ -10503,13 +11538,13 @@
     </w:lvlOverride>
   </w:num>
   <w:num w:numId="25">
-    <w:abstractNumId w:val="13"/>
+    <w:abstractNumId w:val="14"/>
   </w:num>
   <w:num w:numId="26">
     <w:abstractNumId w:val="3"/>
   </w:num>
   <w:num w:numId="27">
-    <w:abstractNumId w:val="19"/>
+    <w:abstractNumId w:val="21"/>
   </w:num>
   <w:num w:numId="28">
     <w:abstractNumId w:val="6"/>
@@ -10601,12 +11636,111 @@
       <w:startOverride w:val="1"/>
     </w:lvlOverride>
   </w:num>
+  <w:num w:numId="31">
+    <w:abstractNumId w:val="17"/>
+  </w:num>
+  <w:num w:numId="32">
+    <w:abstractNumId w:val="6"/>
+    <w:lvlOverride w:ilvl="0">
+      <w:startOverride w:val="1"/>
+    </w:lvlOverride>
+    <w:lvlOverride w:ilvl="1">
+      <w:startOverride w:val="1"/>
+    </w:lvlOverride>
+    <w:lvlOverride w:ilvl="2">
+      <w:startOverride w:val="1"/>
+    </w:lvlOverride>
+    <w:lvlOverride w:ilvl="3">
+      <w:startOverride w:val="1"/>
+    </w:lvlOverride>
+    <w:lvlOverride w:ilvl="4">
+      <w:startOverride w:val="1"/>
+    </w:lvlOverride>
+    <w:lvlOverride w:ilvl="5">
+      <w:startOverride w:val="1"/>
+    </w:lvlOverride>
+    <w:lvlOverride w:ilvl="6">
+      <w:startOverride w:val="1"/>
+    </w:lvlOverride>
+    <w:lvlOverride w:ilvl="7">
+      <w:startOverride w:val="1"/>
+    </w:lvlOverride>
+    <w:lvlOverride w:ilvl="8">
+      <w:startOverride w:val="1"/>
+    </w:lvlOverride>
+  </w:num>
+  <w:num w:numId="33">
+    <w:abstractNumId w:val="6"/>
+    <w:lvlOverride w:ilvl="0">
+      <w:startOverride w:val="1"/>
+    </w:lvlOverride>
+    <w:lvlOverride w:ilvl="1">
+      <w:startOverride w:val="1"/>
+    </w:lvlOverride>
+    <w:lvlOverride w:ilvl="2">
+      <w:startOverride w:val="1"/>
+    </w:lvlOverride>
+    <w:lvlOverride w:ilvl="3">
+      <w:startOverride w:val="1"/>
+    </w:lvlOverride>
+    <w:lvlOverride w:ilvl="4">
+      <w:startOverride w:val="1"/>
+    </w:lvlOverride>
+    <w:lvlOverride w:ilvl="5">
+      <w:startOverride w:val="1"/>
+    </w:lvlOverride>
+    <w:lvlOverride w:ilvl="6">
+      <w:startOverride w:val="1"/>
+    </w:lvlOverride>
+    <w:lvlOverride w:ilvl="7">
+      <w:startOverride w:val="1"/>
+    </w:lvlOverride>
+    <w:lvlOverride w:ilvl="8">
+      <w:startOverride w:val="1"/>
+    </w:lvlOverride>
+  </w:num>
+  <w:num w:numId="34">
+    <w:abstractNumId w:val="6"/>
+    <w:lvlOverride w:ilvl="0">
+      <w:startOverride w:val="1"/>
+    </w:lvlOverride>
+    <w:lvlOverride w:ilvl="1">
+      <w:startOverride w:val="1"/>
+    </w:lvlOverride>
+    <w:lvlOverride w:ilvl="2">
+      <w:startOverride w:val="1"/>
+    </w:lvlOverride>
+    <w:lvlOverride w:ilvl="3">
+      <w:startOverride w:val="1"/>
+    </w:lvlOverride>
+    <w:lvlOverride w:ilvl="4">
+      <w:startOverride w:val="1"/>
+    </w:lvlOverride>
+    <w:lvlOverride w:ilvl="5">
+      <w:startOverride w:val="1"/>
+    </w:lvlOverride>
+    <w:lvlOverride w:ilvl="6">
+      <w:startOverride w:val="1"/>
+    </w:lvlOverride>
+    <w:lvlOverride w:ilvl="7">
+      <w:startOverride w:val="1"/>
+    </w:lvlOverride>
+    <w:lvlOverride w:ilvl="8">
+      <w:startOverride w:val="1"/>
+    </w:lvlOverride>
+  </w:num>
+  <w:num w:numId="35">
+    <w:abstractNumId w:val="13"/>
+  </w:num>
+  <w:num w:numId="36">
+    <w:abstractNumId w:val="23"/>
+  </w:num>
   <w:numIdMacAtCleanup w:val="30"/>
 </w:numbering>
 </file>
 
 <file path=word/styles.xml><?xml version="1.0" encoding="utf-8"?>
-<w:styles xmlns:mc="http://schemas.openxmlformats.org/markup-compatibility/2006" xmlns:r="http://schemas.openxmlformats.org/officeDocument/2006/relationships" xmlns:w="http://schemas.openxmlformats.org/wordprocessingml/2006/main" xmlns:w14="http://schemas.microsoft.com/office/word/2010/wordml" xmlns:w15="http://schemas.microsoft.com/office/word/2012/wordml" mc:Ignorable="w14 w15">
+<w:styles xmlns:mc="http://schemas.openxmlformats.org/markup-compatibility/2006" xmlns:r="http://schemas.openxmlformats.org/officeDocument/2006/relationships" xmlns:w="http://schemas.openxmlformats.org/wordprocessingml/2006/main" xmlns:w14="http://schemas.microsoft.com/office/word/2010/wordml" xmlns:w15="http://schemas.microsoft.com/office/word/2012/wordml" xmlns:w16cid="http://schemas.microsoft.com/office/word/2016/wordml/cid" xmlns:w16se="http://schemas.microsoft.com/office/word/2015/wordml/symex" mc:Ignorable="w14 w15 w16se w16cid">
   <w:docDefaults>
     <w:rPrDefault>
       <w:rPr>
@@ -10616,7 +11750,7 @@
     </w:rPrDefault>
     <w:pPrDefault/>
   </w:docDefaults>
-  <w:latentStyles w:defLockedState="0" w:defUIPriority="0" w:defSemiHidden="0" w:defUnhideWhenUsed="0" w:defQFormat="0" w:count="371">
+  <w:latentStyles w:defLockedState="0" w:defUIPriority="0" w:defSemiHidden="0" w:defUnhideWhenUsed="0" w:defQFormat="0" w:count="375">
     <w:lsdException w:name="Normal" w:qFormat="1"/>
     <w:lsdException w:name="heading 1" w:qFormat="1"/>
     <w:lsdException w:name="heading 2" w:qFormat="1"/>
@@ -10632,7 +11766,11 @@
     <w:lsdException w:name="Subtitle" w:qFormat="1"/>
     <w:lsdException w:name="Strong" w:qFormat="1"/>
     <w:lsdException w:name="Emphasis" w:qFormat="1"/>
-    <w:lsdException w:name="Normal Table" w:semiHidden="1" w:unhideWhenUsed="1"/>
+    <w:lsdException w:name="HTML Preformatted" w:semiHidden="1" w:unhideWhenUsed="1"/>
+    <w:lsdException w:name="No List" w:semiHidden="1" w:unhideWhenUsed="1"/>
+    <w:lsdException w:name="Outline List 1" w:semiHidden="1" w:unhideWhenUsed="1"/>
+    <w:lsdException w:name="Outline List 2" w:semiHidden="1" w:unhideWhenUsed="1"/>
+    <w:lsdException w:name="Outline List 3" w:semiHidden="1" w:unhideWhenUsed="1"/>
     <w:lsdException w:name="Table Simple 1" w:semiHidden="1" w:unhideWhenUsed="1"/>
     <w:lsdException w:name="Table Simple 2" w:semiHidden="1" w:unhideWhenUsed="1"/>
     <w:lsdException w:name="Table Simple 3" w:semiHidden="1" w:unhideWhenUsed="1"/>
@@ -10671,10 +11809,8 @@
     <w:lsdException w:name="Table Elegant" w:semiHidden="1" w:unhideWhenUsed="1"/>
     <w:lsdException w:name="Table Professional" w:semiHidden="1" w:unhideWhenUsed="1"/>
     <w:lsdException w:name="Table Subtle 1" w:semiHidden="1" w:unhideWhenUsed="1"/>
-    <w:lsdException w:name="Table Subtle 2" w:semiHidden="1" w:unhideWhenUsed="1"/>
     <w:lsdException w:name="Table Web 1" w:semiHidden="1" w:unhideWhenUsed="1"/>
     <w:lsdException w:name="Table Web 2" w:semiHidden="1" w:unhideWhenUsed="1"/>
-    <w:lsdException w:name="Table Web 3" w:semiHidden="1" w:unhideWhenUsed="1"/>
     <w:lsdException w:name="Table Theme" w:semiHidden="1" w:unhideWhenUsed="1"/>
     <w:lsdException w:name="Placeholder Text" w:semiHidden="1" w:uiPriority="99"/>
     <w:lsdException w:name="No Spacing" w:uiPriority="1" w:qFormat="1"/>
@@ -10891,6 +12027,10 @@
     <w:lsdException w:name="List Table 5 Dark Accent 6" w:uiPriority="50"/>
     <w:lsdException w:name="List Table 6 Colorful Accent 6" w:uiPriority="51"/>
     <w:lsdException w:name="List Table 7 Colorful Accent 6" w:uiPriority="52"/>
+    <w:lsdException w:name="Mention" w:semiHidden="1" w:uiPriority="99" w:unhideWhenUsed="1"/>
+    <w:lsdException w:name="Smart Hyperlink" w:semiHidden="1" w:uiPriority="99" w:unhideWhenUsed="1"/>
+    <w:lsdException w:name="Hashtag" w:semiHidden="1" w:uiPriority="99" w:unhideWhenUsed="1"/>
+    <w:lsdException w:name="Unresolved Mention" w:semiHidden="1" w:uiPriority="99" w:unhideWhenUsed="1"/>
   </w:latentStyles>
   <w:style w:type="paragraph" w:default="1" w:styleId="Normal">
     <w:name w:val="Normal"/>
@@ -14652,9 +15792,12 @@
 </file>
 
 <file path=customXml/item1.xml><?xml version="1.0" encoding="utf-8"?>
-<p:properties xmlns:p="http://schemas.microsoft.com/office/2006/metadata/properties" xmlns:xsi="http://www.w3.org/2001/XMLSchema-instance" xmlns:pc="http://schemas.microsoft.com/office/infopath/2007/PartnerControls">
-  <documentManagement/>
-</p:properties>
+<?mso-contentType ?>
+<FormTemplates xmlns="http://schemas.microsoft.com/sharepoint/v3/contenttype/forms">
+  <Display>DocumentLibraryForm</Display>
+  <Edit>DocumentLibraryForm</Edit>
+  <New>DocumentLibraryForm</New>
+</FormTemplates>
 </file>
 
 <file path=customXml/item2.xml><?xml version="1.0" encoding="utf-8"?>
@@ -14707,19 +15850,15 @@
 </file>
 
 <file path=customXml/item3.xml><?xml version="1.0" encoding="utf-8"?>
-<?mso-contentType ?>
-<FormTemplates xmlns="http://schemas.microsoft.com/sharepoint/v3/contenttype/forms">
-  <Display>DocumentLibraryForm</Display>
-  <Edit>DocumentLibraryForm</Edit>
-  <New>DocumentLibraryForm</New>
-</FormTemplates>
+<p:properties xmlns:p="http://schemas.microsoft.com/office/2006/metadata/properties" xmlns:xsi="http://www.w3.org/2001/XMLSchema-instance" xmlns:pc="http://schemas.microsoft.com/office/infopath/2007/PartnerControls">
+  <documentManagement/>
+</p:properties>
 </file>
 
 <file path=customXml/itemProps1.xml><?xml version="1.0" encoding="utf-8"?>
-<ds:datastoreItem xmlns:ds="http://schemas.openxmlformats.org/officeDocument/2006/customXml" ds:itemID="{1BF922DA-3CB5-46D9-BF01-D50462C4AA34}">
+<ds:datastoreItem xmlns:ds="http://schemas.openxmlformats.org/officeDocument/2006/customXml" ds:itemID="{C0E0980D-D491-4C3B-9DF3-9E8D4930A7D3}">
   <ds:schemaRefs>
-    <ds:schemaRef ds:uri="http://schemas.microsoft.com/office/2006/metadata/properties"/>
-    <ds:schemaRef ds:uri="http://schemas.microsoft.com/office/infopath/2007/PartnerControls"/>
+    <ds:schemaRef ds:uri="http://schemas.microsoft.com/sharepoint/v3/contenttype/forms"/>
   </ds:schemaRefs>
 </ds:datastoreItem>
 </file>
@@ -14740,9 +15879,10 @@
 </file>
 
 <file path=customXml/itemProps3.xml><?xml version="1.0" encoding="utf-8"?>
-<ds:datastoreItem xmlns:ds="http://schemas.openxmlformats.org/officeDocument/2006/customXml" ds:itemID="{C0E0980D-D491-4C3B-9DF3-9E8D4930A7D3}">
+<ds:datastoreItem xmlns:ds="http://schemas.openxmlformats.org/officeDocument/2006/customXml" ds:itemID="{1BF922DA-3CB5-46D9-BF01-D50462C4AA34}">
   <ds:schemaRefs>
-    <ds:schemaRef ds:uri="http://schemas.microsoft.com/sharepoint/v3/contenttype/forms"/>
+    <ds:schemaRef ds:uri="http://schemas.microsoft.com/office/2006/metadata/properties"/>
+    <ds:schemaRef ds:uri="http://schemas.microsoft.com/office/infopath/2007/PartnerControls"/>
   </ds:schemaRefs>
 </ds:datastoreItem>
 </file>
</xml_diff>